<commit_message>
Done 1: 8, 9, 10 tasks
</commit_message>
<xml_diff>
--- a/Отчёт.docx
+++ b/Отчёт.docx
@@ -84,12 +84,14 @@
       <w:r>
         <w:t xml:space="preserve">Создал папку с помощью команды </w:t>
       </w:r>
+      <w:proofErr w:type="spellStart"/>
       <w:r>
         <w:rPr>
           <w:lang w:val="en-US"/>
         </w:rPr>
         <w:t>mkdir</w:t>
       </w:r>
+      <w:proofErr w:type="spellEnd"/>
     </w:p>
     <w:p>
       <w:pPr>
@@ -116,9 +118,9 @@
       </w:pPr>
       <w:r>
         <w:drawing>
-          <wp:inline distT="0" distB="0" distL="0" distR="0" wp14:anchorId="191643A4" wp14:editId="78557A73">
-            <wp:extent cx="3495675" cy="1272371"/>
-            <wp:effectExtent l="0" t="0" r="0" b="4445"/>
+          <wp:inline distT="0" distB="0" distL="0" distR="0" wp14:anchorId="191643A4" wp14:editId="0DA20060">
+            <wp:extent cx="3381375" cy="1230768"/>
+            <wp:effectExtent l="0" t="0" r="0" b="7620"/>
             <wp:docPr id="4" name="Рисунок 4"/>
             <wp:cNvGraphicFramePr>
               <a:graphicFrameLocks xmlns:a="http://schemas.openxmlformats.org/drawingml/2006/main" noChangeAspect="1"/>
@@ -148,7 +150,7 @@
                   <pic:spPr bwMode="auto">
                     <a:xfrm>
                       <a:off x="0" y="0"/>
-                      <a:ext cx="3509969" cy="1277574"/>
+                      <a:ext cx="3403791" cy="1238927"/>
                     </a:xfrm>
                     <a:prstGeom prst="rect">
                       <a:avLst/>
@@ -206,9 +208,22 @@
     </w:p>
     <w:p>
       <w:pPr>
+        <w:rPr>
+          <w:rFonts w:ascii="Times New Roman" w:eastAsiaTheme="majorEastAsia" w:hAnsi="Times New Roman" w:cstheme="majorBidi"/>
+          <w:sz w:val="28"/>
+          <w:szCs w:val="26"/>
+        </w:rPr>
+      </w:pPr>
+      <w:r>
+        <w:br w:type="page"/>
+      </w:r>
+    </w:p>
+    <w:p>
+      <w:pPr>
         <w:pStyle w:val="2"/>
       </w:pPr>
       <w:r>
+        <w:lastRenderedPageBreak/>
         <w:t>Задача №</w:t>
       </w:r>
       <w:r>
@@ -286,9 +301,9 @@
       </w:pPr>
       <w:r>
         <w:drawing>
-          <wp:inline distT="0" distB="0" distL="0" distR="0" wp14:anchorId="000E60D9" wp14:editId="42C73A10">
-            <wp:extent cx="3247137" cy="4019550"/>
-            <wp:effectExtent l="0" t="0" r="0" b="0"/>
+          <wp:inline distT="0" distB="0" distL="0" distR="0" wp14:anchorId="000E60D9" wp14:editId="673D4EC6">
+            <wp:extent cx="3009900" cy="3725880"/>
+            <wp:effectExtent l="0" t="0" r="0" b="8255"/>
             <wp:docPr id="5" name="Рисунок 5"/>
             <wp:cNvGraphicFramePr>
               <a:graphicFrameLocks xmlns:a="http://schemas.openxmlformats.org/drawingml/2006/main" noChangeAspect="1"/>
@@ -318,7 +333,7 @@
                   <pic:spPr bwMode="auto">
                     <a:xfrm>
                       <a:off x="0" y="0"/>
-                      <a:ext cx="3255397" cy="4029775"/>
+                      <a:ext cx="3022145" cy="3741037"/>
                     </a:xfrm>
                     <a:prstGeom prst="rect">
                       <a:avLst/>
@@ -365,7 +380,26 @@
         <w:fldChar w:fldCharType="end"/>
       </w:r>
       <w:r>
-        <w:t xml:space="preserve"> - Сортировка</w:t>
+        <w:t xml:space="preserve"> </w:t>
+      </w:r>
+      <w:r>
+        <w:t>–</w:t>
+      </w:r>
+      <w:r>
+        <w:t xml:space="preserve"> Сортировка</w:t>
+      </w:r>
+    </w:p>
+    <w:p>
+      <w:pPr>
+        <w:rPr>
+          <w:rFonts w:ascii="Times New Roman" w:hAnsi="Times New Roman"/>
+          <w:iCs/>
+          <w:sz w:val="28"/>
+          <w:szCs w:val="18"/>
+        </w:rPr>
+      </w:pPr>
+      <w:r>
+        <w:br w:type="page"/>
       </w:r>
     </w:p>
     <w:p>
@@ -615,9 +649,22 @@
     </w:p>
     <w:p>
       <w:pPr>
+        <w:rPr>
+          <w:rFonts w:ascii="Times New Roman" w:eastAsiaTheme="majorEastAsia" w:hAnsi="Times New Roman" w:cstheme="majorBidi"/>
+          <w:sz w:val="28"/>
+          <w:szCs w:val="26"/>
+        </w:rPr>
+      </w:pPr>
+      <w:r>
+        <w:br w:type="page"/>
+      </w:r>
+    </w:p>
+    <w:p>
+      <w:pPr>
         <w:pStyle w:val="2"/>
       </w:pPr>
       <w:r>
+        <w:lastRenderedPageBreak/>
         <w:t>Задача №3</w:t>
       </w:r>
     </w:p>
@@ -632,7 +679,23 @@
         <w:t>н</w:t>
       </w:r>
       <w:r>
-        <w:t>аписать программу banner средствами bash для вывода текстов</w:t>
+        <w:t xml:space="preserve">аписать программу </w:t>
+      </w:r>
+      <w:proofErr w:type="spellStart"/>
+      <w:r>
+        <w:t>banner</w:t>
+      </w:r>
+      <w:proofErr w:type="spellEnd"/>
+      <w:r>
+        <w:t xml:space="preserve"> средствами </w:t>
+      </w:r>
+      <w:proofErr w:type="spellStart"/>
+      <w:r>
+        <w:t>bash</w:t>
+      </w:r>
+      <w:proofErr w:type="spellEnd"/>
+      <w:r>
+        <w:t xml:space="preserve"> для вывода текстов</w:t>
       </w:r>
     </w:p>
     <w:p>
@@ -686,11 +749,19 @@
           <w:lang w:val="en-US"/>
         </w:rPr>
       </w:pPr>
-      <w:r>
-        <w:rPr>
-          <w:lang w:val="en-US"/>
-        </w:rPr>
-        <w:t>#!/bin/bash</w:t>
+      <w:proofErr w:type="gramStart"/>
+      <w:r>
+        <w:rPr>
+          <w:lang w:val="en-US"/>
+        </w:rPr>
+        <w:t>#!/</w:t>
+      </w:r>
+      <w:proofErr w:type="gramEnd"/>
+      <w:r>
+        <w:rPr>
+          <w:lang w:val="en-US"/>
+        </w:rPr>
+        <w:t>bin/bash</w:t>
       </w:r>
     </w:p>
     <w:p>
@@ -731,11 +802,19 @@
           <w:lang w:val="en-US"/>
         </w:rPr>
       </w:pPr>
-      <w:r>
-        <w:rPr>
-          <w:lang w:val="en-US"/>
-        </w:rPr>
-        <w:t>sout="+"</w:t>
+      <w:proofErr w:type="spellStart"/>
+      <w:r>
+        <w:rPr>
+          <w:lang w:val="en-US"/>
+        </w:rPr>
+        <w:t>sout</w:t>
+      </w:r>
+      <w:proofErr w:type="spellEnd"/>
+      <w:r>
+        <w:rPr>
+          <w:lang w:val="en-US"/>
+        </w:rPr>
+        <w:t>="+"</w:t>
       </w:r>
     </w:p>
     <w:p>
@@ -750,7 +829,49 @@
         <w:rPr>
           <w:lang w:val="en-US"/>
         </w:rPr>
-        <w:t>for ((i = 0; i&lt;n+2; i++))</w:t>
+        <w:t>for ((</w:t>
+      </w:r>
+      <w:proofErr w:type="spellStart"/>
+      <w:r>
+        <w:rPr>
+          <w:lang w:val="en-US"/>
+        </w:rPr>
+        <w:t>i</w:t>
+      </w:r>
+      <w:proofErr w:type="spellEnd"/>
+      <w:r>
+        <w:rPr>
+          <w:lang w:val="en-US"/>
+        </w:rPr>
+        <w:t xml:space="preserve"> = 0; </w:t>
+      </w:r>
+      <w:proofErr w:type="spellStart"/>
+      <w:r>
+        <w:rPr>
+          <w:lang w:val="en-US"/>
+        </w:rPr>
+        <w:t>i</w:t>
+      </w:r>
+      <w:proofErr w:type="spellEnd"/>
+      <w:r>
+        <w:rPr>
+          <w:lang w:val="en-US"/>
+        </w:rPr>
+        <w:t xml:space="preserve">&lt;n+2; </w:t>
+      </w:r>
+      <w:proofErr w:type="spellStart"/>
+      <w:r>
+        <w:rPr>
+          <w:lang w:val="en-US"/>
+        </w:rPr>
+        <w:t>i</w:t>
+      </w:r>
+      <w:proofErr w:type="spellEnd"/>
+      <w:r>
+        <w:rPr>
+          <w:lang w:val="en-US"/>
+        </w:rPr>
+        <w:t>++))</w:t>
       </w:r>
     </w:p>
     <w:p>
@@ -776,11 +897,33 @@
           <w:lang w:val="en-US"/>
         </w:rPr>
       </w:pPr>
-      <w:r>
-        <w:rPr>
-          <w:lang w:val="en-US"/>
-        </w:rPr>
-        <w:t>sout="$sout-"</w:t>
+      <w:proofErr w:type="spellStart"/>
+      <w:r>
+        <w:rPr>
+          <w:lang w:val="en-US"/>
+        </w:rPr>
+        <w:t>sout</w:t>
+      </w:r>
+      <w:proofErr w:type="spellEnd"/>
+      <w:r>
+        <w:rPr>
+          <w:lang w:val="en-US"/>
+        </w:rPr>
+        <w:t>="$</w:t>
+      </w:r>
+      <w:proofErr w:type="spellStart"/>
+      <w:r>
+        <w:rPr>
+          <w:lang w:val="en-US"/>
+        </w:rPr>
+        <w:t>sout</w:t>
+      </w:r>
+      <w:proofErr w:type="spellEnd"/>
+      <w:r>
+        <w:rPr>
+          <w:lang w:val="en-US"/>
+        </w:rPr>
+        <w:t>-"</w:t>
       </w:r>
     </w:p>
     <w:p>
@@ -806,11 +949,33 @@
           <w:lang w:val="en-US"/>
         </w:rPr>
       </w:pPr>
-      <w:r>
-        <w:rPr>
-          <w:lang w:val="en-US"/>
-        </w:rPr>
-        <w:t>sout="$sout+"</w:t>
+      <w:proofErr w:type="spellStart"/>
+      <w:r>
+        <w:rPr>
+          <w:lang w:val="en-US"/>
+        </w:rPr>
+        <w:t>sout</w:t>
+      </w:r>
+      <w:proofErr w:type="spellEnd"/>
+      <w:r>
+        <w:rPr>
+          <w:lang w:val="en-US"/>
+        </w:rPr>
+        <w:t>="$</w:t>
+      </w:r>
+      <w:proofErr w:type="spellStart"/>
+      <w:r>
+        <w:rPr>
+          <w:lang w:val="en-US"/>
+        </w:rPr>
+        <w:t>sout</w:t>
+      </w:r>
+      <w:proofErr w:type="spellEnd"/>
+      <w:r>
+        <w:rPr>
+          <w:lang w:val="en-US"/>
+        </w:rPr>
+        <w:t>+"</w:t>
       </w:r>
     </w:p>
     <w:p>
@@ -825,8 +990,16 @@
         <w:rPr>
           <w:lang w:val="en-US"/>
         </w:rPr>
-        <w:t>echo $sout</w:t>
-      </w:r>
+        <w:t>echo $</w:t>
+      </w:r>
+      <w:proofErr w:type="spellStart"/>
+      <w:r>
+        <w:rPr>
+          <w:lang w:val="en-US"/>
+        </w:rPr>
+        <w:t>sout</w:t>
+      </w:r>
+      <w:proofErr w:type="spellEnd"/>
     </w:p>
     <w:p>
       <w:pPr>
@@ -855,8 +1028,16 @@
         <w:rPr>
           <w:lang w:val="en-US"/>
         </w:rPr>
-        <w:t>echo $sout</w:t>
-      </w:r>
+        <w:t>echo $</w:t>
+      </w:r>
+      <w:proofErr w:type="spellStart"/>
+      <w:r>
+        <w:rPr>
+          <w:lang w:val="en-US"/>
+        </w:rPr>
+        <w:t>sout</w:t>
+      </w:r>
+      <w:proofErr w:type="spellEnd"/>
     </w:p>
     <w:p>
       <w:pPr>
@@ -864,7 +1045,6 @@
         <w:keepNext/>
       </w:pPr>
       <w:r>
-        <w:lastRenderedPageBreak/>
         <w:drawing>
           <wp:inline distT="0" distB="0" distL="0" distR="0" wp14:anchorId="41321697" wp14:editId="39997626">
             <wp:extent cx="1980952" cy="2038095"/>
@@ -1022,6 +1202,7 @@
         <w:pStyle w:val="2"/>
       </w:pPr>
       <w:r>
+        <w:lastRenderedPageBreak/>
         <w:t>Задача №4</w:t>
       </w:r>
     </w:p>
@@ -1141,9 +1322,9 @@
       </w:pPr>
       <w:r>
         <w:drawing>
-          <wp:inline distT="0" distB="0" distL="0" distR="0" wp14:anchorId="1DBEFA79" wp14:editId="429BC8C7">
-            <wp:extent cx="4247619" cy="533333"/>
-            <wp:effectExtent l="0" t="0" r="635" b="635"/>
+          <wp:inline distT="0" distB="0" distL="0" distR="0" wp14:anchorId="1DBEFA79" wp14:editId="5BE147EF">
+            <wp:extent cx="4475735" cy="561975"/>
+            <wp:effectExtent l="0" t="0" r="1270" b="0"/>
             <wp:docPr id="2" name="Рисунок 2"/>
             <wp:cNvGraphicFramePr>
               <a:graphicFrameLocks xmlns:a="http://schemas.openxmlformats.org/drawingml/2006/main" noChangeAspect="1"/>
@@ -1164,7 +1345,7 @@
                   <pic:spPr>
                     <a:xfrm>
                       <a:off x="0" y="0"/>
-                      <a:ext cx="4247619" cy="533333"/>
+                      <a:ext cx="4529360" cy="568708"/>
                     </a:xfrm>
                     <a:prstGeom prst="rect">
                       <a:avLst/>
@@ -1217,8 +1398,8 @@
       </w:pPr>
       <w:r>
         <w:drawing>
-          <wp:inline distT="0" distB="0" distL="0" distR="0" wp14:anchorId="76B7AE09" wp14:editId="7F9C7B50">
-            <wp:extent cx="4504762" cy="314286"/>
+          <wp:inline distT="0" distB="0" distL="0" distR="0" wp14:anchorId="76B7AE09" wp14:editId="435E05AF">
+            <wp:extent cx="4914902" cy="342900"/>
             <wp:effectExtent l="0" t="0" r="0" b="0"/>
             <wp:docPr id="3" name="Рисунок 3"/>
             <wp:cNvGraphicFramePr>
@@ -1240,7 +1421,7 @@
                   <pic:spPr>
                     <a:xfrm>
                       <a:off x="0" y="0"/>
-                      <a:ext cx="4504762" cy="314286"/>
+                      <a:ext cx="5000437" cy="348868"/>
                     </a:xfrm>
                     <a:prstGeom prst="rect">
                       <a:avLst/>
@@ -1294,6 +1475,19 @@
     </w:p>
     <w:p>
       <w:pPr>
+        <w:rPr>
+          <w:rFonts w:ascii="Times New Roman" w:hAnsi="Times New Roman"/>
+          <w:iCs/>
+          <w:sz w:val="28"/>
+          <w:szCs w:val="18"/>
+        </w:rPr>
+      </w:pPr>
+      <w:r>
+        <w:br w:type="page"/>
+      </w:r>
+    </w:p>
+    <w:p>
+      <w:pPr>
         <w:pStyle w:val="2"/>
       </w:pPr>
       <w:r>
@@ -1334,6 +1528,7 @@
       <w:r>
         <w:t xml:space="preserve"> </w:t>
       </w:r>
+      <w:proofErr w:type="spellStart"/>
       <w:r>
         <w:rPr>
           <w:lang w:val="en-US"/>
@@ -1346,6 +1541,7 @@
         </w:rPr>
         <w:t>hmod</w:t>
       </w:r>
+      <w:proofErr w:type="spellEnd"/>
       <w:r>
         <w:t xml:space="preserve"> </w:t>
       </w:r>
@@ -1379,12 +1575,14 @@
       <w:r>
         <w:t>/</w:t>
       </w:r>
+      <w:proofErr w:type="spellStart"/>
       <w:r>
         <w:rPr>
           <w:lang w:val="en-US"/>
         </w:rPr>
         <w:t>usr</w:t>
       </w:r>
+      <w:proofErr w:type="spellEnd"/>
       <w:r>
         <w:t>/</w:t>
       </w:r>
@@ -1655,9 +1853,23 @@
     </w:p>
     <w:p>
       <w:pPr>
+        <w:rPr>
+          <w:rFonts w:ascii="Times New Roman" w:hAnsi="Times New Roman"/>
+          <w:iCs/>
+          <w:sz w:val="28"/>
+          <w:szCs w:val="18"/>
+        </w:rPr>
+      </w:pPr>
+      <w:r>
+        <w:br w:type="page"/>
+      </w:r>
+    </w:p>
+    <w:p>
+      <w:pPr>
         <w:pStyle w:val="2"/>
       </w:pPr>
       <w:r>
+        <w:lastRenderedPageBreak/>
         <w:t>Задача №6</w:t>
       </w:r>
     </w:p>
@@ -1672,7 +1884,23 @@
         <w:t>н</w:t>
       </w:r>
       <w:r>
-        <w:t>аписать программу для проверки наличия комментария в первой строке файлов с расширением c, js и py.</w:t>
+        <w:t xml:space="preserve">аписать программу для проверки наличия комментария в первой строке файлов с расширением c, </w:t>
+      </w:r>
+      <w:proofErr w:type="spellStart"/>
+      <w:r>
+        <w:t>js</w:t>
+      </w:r>
+      <w:proofErr w:type="spellEnd"/>
+      <w:r>
+        <w:t xml:space="preserve"> и </w:t>
+      </w:r>
+      <w:proofErr w:type="spellStart"/>
+      <w:r>
+        <w:t>py</w:t>
+      </w:r>
+      <w:proofErr w:type="spellEnd"/>
+      <w:r>
+        <w:t>.</w:t>
       </w:r>
     </w:p>
     <w:p>
@@ -1740,7 +1968,6 @@
         </w:numPr>
       </w:pPr>
       <w:r>
-        <w:lastRenderedPageBreak/>
         <w:t>Выводим результат проверки</w:t>
       </w:r>
     </w:p>
@@ -1909,9 +2136,7 @@
       <w:pPr>
         <w:rPr>
           <w:rFonts w:ascii="Times New Roman" w:hAnsi="Times New Roman"/>
-          <w:iCs/>
           <w:sz w:val="28"/>
-          <w:szCs w:val="18"/>
         </w:rPr>
       </w:pPr>
       <w:r>
@@ -1920,33 +2145,42 @@
     </w:p>
     <w:p>
       <w:pPr>
-        <w:pStyle w:val="1"/>
+        <w:pStyle w:val="2"/>
       </w:pPr>
       <w:r>
         <w:lastRenderedPageBreak/>
-        <w:t>Практическая работа №2</w:t>
-      </w:r>
-    </w:p>
-    <w:p>
-      <w:pPr>
-        <w:pStyle w:val="2"/>
-      </w:pPr>
-      <w:r>
-        <w:t>Задача №1</w:t>
-      </w:r>
-    </w:p>
-    <w:p>
-      <w:pPr>
-        <w:pStyle w:val="a0"/>
+        <w:t>Задача №8</w:t>
+      </w:r>
+    </w:p>
+    <w:p>
+      <w:pPr>
+        <w:pStyle w:val="a0"/>
+        <w:rPr>
+          <w:lang w:val="en-US"/>
+        </w:rPr>
       </w:pPr>
       <w:r>
         <w:t xml:space="preserve">Постановка задачи: </w:t>
       </w:r>
       <w:r>
-        <w:t>в</w:t>
-      </w:r>
-      <w:r>
-        <w:t>ывести служебную информацию о пакете matplotlib.</w:t>
+        <w:t>н</w:t>
+      </w:r>
+      <w:r>
+        <w:t xml:space="preserve">аписать программу, которая находит все файлы в данном каталоге с расширением, указанным </w:t>
+      </w:r>
+      <w:r>
+        <w:t>в качестве аргумента,</w:t>
+      </w:r>
+      <w:r>
+        <w:t xml:space="preserve"> и архивирует все эти файлы в архив </w:t>
+      </w:r>
+      <w:proofErr w:type="spellStart"/>
+      <w:r>
+        <w:t>tar</w:t>
+      </w:r>
+      <w:proofErr w:type="spellEnd"/>
+      <w:r>
+        <w:t>.</w:t>
       </w:r>
     </w:p>
     <w:p>
@@ -1962,23 +2196,26 @@
         <w:pStyle w:val="a0"/>
         <w:numPr>
           <w:ilvl w:val="0"/>
-          <w:numId w:val="8"/>
+          <w:numId w:val="14"/>
         </w:numPr>
       </w:pPr>
       <w:r>
-        <w:t>Скач</w:t>
-      </w:r>
-      <w:r>
-        <w:t>иваем</w:t>
-      </w:r>
-      <w:r>
-        <w:t xml:space="preserve"> библиотеку </w:t>
-      </w:r>
-      <w:r>
-        <w:rPr>
-          <w:lang w:val="en-US"/>
-        </w:rPr>
-        <w:t>matplotlib</w:t>
+        <w:t xml:space="preserve">С помощью команды </w:t>
+      </w:r>
+      <w:r>
+        <w:rPr>
+          <w:lang w:val="en-US"/>
+        </w:rPr>
+        <w:t>find</w:t>
+      </w:r>
+      <w:r>
+        <w:t xml:space="preserve"> </w:t>
+      </w:r>
+      <w:r>
+        <w:t xml:space="preserve">находим все </w:t>
+      </w:r>
+      <w:r>
+        <w:t>файлы с определённым расширением</w:t>
       </w:r>
     </w:p>
     <w:p>
@@ -1986,17 +2223,17 @@
         <w:pStyle w:val="a0"/>
         <w:numPr>
           <w:ilvl w:val="0"/>
-          <w:numId w:val="8"/>
+          <w:numId w:val="14"/>
         </w:numPr>
       </w:pPr>
       <w:r>
-        <w:t>Выв</w:t>
-      </w:r>
-      <w:r>
-        <w:t>одим</w:t>
-      </w:r>
-      <w:r>
-        <w:t xml:space="preserve"> информацию о библиотеке</w:t>
+        <w:t xml:space="preserve">Архивируем все найденные файлы с помощью </w:t>
+      </w:r>
+      <w:r>
+        <w:rPr>
+          <w:lang w:val="en-US"/>
+        </w:rPr>
+        <w:t>tar</w:t>
       </w:r>
     </w:p>
     <w:p>
@@ -2006,10 +2243,10 @@
       </w:pPr>
       <w:r>
         <w:drawing>
-          <wp:inline distT="0" distB="0" distL="0" distR="0" wp14:anchorId="319318E1" wp14:editId="13391F38">
-            <wp:extent cx="5940425" cy="1489710"/>
-            <wp:effectExtent l="0" t="0" r="3175" b="0"/>
-            <wp:docPr id="15" name="Рисунок 15"/>
+          <wp:inline distT="0" distB="0" distL="0" distR="0" wp14:anchorId="1639C6EE" wp14:editId="41914BDD">
+            <wp:extent cx="4438095" cy="342857"/>
+            <wp:effectExtent l="0" t="0" r="635" b="635"/>
+            <wp:docPr id="29" name="Рисунок 29"/>
             <wp:cNvGraphicFramePr>
               <a:graphicFrameLocks xmlns:a="http://schemas.openxmlformats.org/drawingml/2006/main" noChangeAspect="1"/>
             </wp:cNvGraphicFramePr>
@@ -2029,7 +2266,7 @@
                   <pic:spPr>
                     <a:xfrm>
                       <a:off x="0" y="0"/>
-                      <a:ext cx="5940425" cy="1489710"/>
+                      <a:ext cx="4438095" cy="342857"/>
                     </a:xfrm>
                     <a:prstGeom prst="rect">
                       <a:avLst/>
@@ -2069,13 +2306,13 @@
         <w:fldChar w:fldCharType="end"/>
       </w:r>
       <w:r>
-        <w:t xml:space="preserve"> - Скач</w:t>
-      </w:r>
-      <w:r>
-        <w:t>иваем</w:t>
-      </w:r>
-      <w:r>
-        <w:t xml:space="preserve"> библиотеку</w:t>
+        <w:rPr>
+          <w:lang w:val="en-US"/>
+        </w:rPr>
+        <w:t xml:space="preserve"> - </w:t>
+      </w:r>
+      <w:r>
+        <w:t>Код</w:t>
       </w:r>
     </w:p>
     <w:p>
@@ -2085,10 +2322,10 @@
       </w:pPr>
       <w:r>
         <w:drawing>
-          <wp:inline distT="0" distB="0" distL="0" distR="0" wp14:anchorId="3EE807F8" wp14:editId="1DE8692A">
-            <wp:extent cx="5940425" cy="1276350"/>
-            <wp:effectExtent l="0" t="0" r="3175" b="0"/>
-            <wp:docPr id="8" name="Рисунок 8"/>
+          <wp:inline distT="0" distB="0" distL="0" distR="0" wp14:anchorId="74557E2A" wp14:editId="1A392311">
+            <wp:extent cx="5940425" cy="828675"/>
+            <wp:effectExtent l="0" t="0" r="3175" b="9525"/>
+            <wp:docPr id="28" name="Рисунок 28"/>
             <wp:cNvGraphicFramePr>
               <a:graphicFrameLocks xmlns:a="http://schemas.openxmlformats.org/drawingml/2006/main" noChangeAspect="1"/>
             </wp:cNvGraphicFramePr>
@@ -2108,7 +2345,7 @@
                   <pic:spPr>
                     <a:xfrm>
                       <a:off x="0" y="0"/>
-                      <a:ext cx="5940425" cy="1276350"/>
+                      <a:ext cx="5940425" cy="828675"/>
                     </a:xfrm>
                     <a:prstGeom prst="rect">
                       <a:avLst/>
@@ -2145,62 +2382,53 @@
         <w:t>14</w:t>
       </w:r>
       <w:r>
-        <w:rPr>
-          <w:noProof/>
-        </w:rPr>
         <w:fldChar w:fldCharType="end"/>
       </w:r>
       <w:r>
-        <w:t xml:space="preserve"> </w:t>
-      </w:r>
-      <w:r>
-        <w:t>–</w:t>
-      </w:r>
-      <w:r>
-        <w:t xml:space="preserve"> </w:t>
-      </w:r>
-      <w:r>
-        <w:t>Выв</w:t>
-      </w:r>
-      <w:r>
-        <w:t>одим</w:t>
-      </w:r>
-      <w:r>
-        <w:t xml:space="preserve"> информацию</w:t>
-      </w:r>
-    </w:p>
-    <w:p>
-      <w:pPr>
-        <w:pStyle w:val="a0"/>
-      </w:pPr>
-      <w:r>
-        <w:t xml:space="preserve">Для того, чтобы устанавливать пакеты без </w:t>
-      </w:r>
-      <w:r>
-        <w:rPr>
-          <w:lang w:val="en-US"/>
-        </w:rPr>
-        <w:t>pip</w:t>
-      </w:r>
-      <w:r>
-        <w:t xml:space="preserve"> </w:t>
-      </w:r>
-      <w:r>
-        <w:t xml:space="preserve">необходимо для начала скачать нужный пакет с сайта </w:t>
-      </w:r>
-      <w:hyperlink r:id="rId20" w:history="1">
-        <w:r>
-          <w:rPr>
-            <w:rStyle w:val="a7"/>
-          </w:rPr>
-          <w:t>https://pypi.org/</w:t>
-        </w:r>
-      </w:hyperlink>
-      <w:r>
-        <w:t>, затем</w:t>
-      </w:r>
-      <w:r>
-        <w:t>:</w:t>
+        <w:t xml:space="preserve"> - Результат</w:t>
+      </w:r>
+    </w:p>
+    <w:p>
+      <w:pPr>
+        <w:pStyle w:val="a0"/>
+        <w:rPr>
+          <w:rFonts w:eastAsiaTheme="majorEastAsia" w:cstheme="majorBidi"/>
+          <w:szCs w:val="26"/>
+        </w:rPr>
+      </w:pPr>
+      <w:r>
+        <w:br w:type="page"/>
+      </w:r>
+    </w:p>
+    <w:p>
+      <w:pPr>
+        <w:pStyle w:val="2"/>
+      </w:pPr>
+      <w:r>
+        <w:lastRenderedPageBreak/>
+        <w:t>Задача №9</w:t>
+      </w:r>
+    </w:p>
+    <w:p>
+      <w:pPr>
+        <w:pStyle w:val="a0"/>
+      </w:pPr>
+      <w:r>
+        <w:t xml:space="preserve">Постановка задачи: </w:t>
+      </w:r>
+      <w:r>
+        <w:t>н</w:t>
+      </w:r>
+      <w:r>
+        <w:t>аписать программу, которая заменяет в файле последовательности из 4 пробелов на символ табуляции. Входной и выходной файлы задаются аргументами.</w:t>
+      </w:r>
+    </w:p>
+    <w:p>
+      <w:pPr>
+        <w:pStyle w:val="a0"/>
+      </w:pPr>
+      <w:r>
+        <w:t>Ход выполнения работы:</w:t>
       </w:r>
     </w:p>
     <w:p>
@@ -2208,122 +2436,26 @@
         <w:pStyle w:val="a0"/>
         <w:numPr>
           <w:ilvl w:val="0"/>
-          <w:numId w:val="9"/>
+          <w:numId w:val="12"/>
         </w:numPr>
-        <w:ind w:left="709"/>
-      </w:pPr>
-      <w:r>
-        <w:t>С помощью команды cd переместитесь в каталог, где находится файл setup.py</w:t>
-      </w:r>
-      <w:r>
-        <w:t xml:space="preserve"> скаченного пакета</w:t>
-      </w:r>
-    </w:p>
-    <w:p>
-      <w:pPr>
-        <w:pStyle w:val="a0"/>
-        <w:numPr>
-          <w:ilvl w:val="0"/>
-          <w:numId w:val="9"/>
-        </w:numPr>
-        <w:ind w:left="709"/>
-      </w:pPr>
-      <w:r>
-        <w:t>Введите следующую команду: python setup.py install</w:t>
-      </w:r>
-    </w:p>
-    <w:p>
-      <w:pPr>
-        <w:rPr>
-          <w:rFonts w:ascii="Times New Roman" w:eastAsiaTheme="majorEastAsia" w:hAnsi="Times New Roman" w:cstheme="majorBidi"/>
-          <w:sz w:val="28"/>
-          <w:szCs w:val="26"/>
-        </w:rPr>
-      </w:pPr>
-      <w:r>
-        <w:br w:type="page"/>
-      </w:r>
-    </w:p>
-    <w:p>
-      <w:pPr>
-        <w:pStyle w:val="2"/>
-      </w:pPr>
-      <w:r>
-        <w:lastRenderedPageBreak/>
-        <w:t>Задача №</w:t>
-      </w:r>
-      <w:r>
-        <w:t>2</w:t>
-      </w:r>
-    </w:p>
-    <w:p>
-      <w:pPr>
-        <w:pStyle w:val="a0"/>
-      </w:pPr>
-      <w:r>
-        <w:t>Постановка задачи</w:t>
-      </w:r>
-      <w:r>
-        <w:t xml:space="preserve">: </w:t>
-      </w:r>
-      <w:r>
-        <w:t>вывести</w:t>
-      </w:r>
-      <w:r>
-        <w:t xml:space="preserve"> служебную информацию о пакете express.</w:t>
-      </w:r>
-    </w:p>
-    <w:p>
-      <w:pPr>
-        <w:pStyle w:val="a0"/>
-      </w:pPr>
-      <w:r>
-        <w:t>Ход выполнения работы:</w:t>
+      </w:pPr>
+      <w:r>
+        <w:t xml:space="preserve">С помощью команды </w:t>
+      </w:r>
+      <w:r>
+        <w:rPr>
+          <w:lang w:val="en-US"/>
+        </w:rPr>
+        <w:t>sed</w:t>
       </w:r>
       <w:r>
         <w:t xml:space="preserve"> </w:t>
       </w:r>
-    </w:p>
-    <w:p>
-      <w:pPr>
-        <w:pStyle w:val="a0"/>
-        <w:numPr>
-          <w:ilvl w:val="0"/>
-          <w:numId w:val="10"/>
-        </w:numPr>
-        <w:rPr>
-          <w:lang w:val="en-US"/>
-        </w:rPr>
-      </w:pPr>
-      <w:r>
-        <w:t xml:space="preserve">Скачиваем фреймворк </w:t>
-      </w:r>
-      <w:r>
-        <w:rPr>
-          <w:lang w:val="en-US"/>
-        </w:rPr>
-        <w:t>express</w:t>
-      </w:r>
-    </w:p>
-    <w:p>
-      <w:pPr>
-        <w:pStyle w:val="a0"/>
-        <w:numPr>
-          <w:ilvl w:val="0"/>
-          <w:numId w:val="10"/>
-        </w:numPr>
-        <w:rPr>
-          <w:lang w:val="en-US"/>
-        </w:rPr>
-      </w:pPr>
-      <w:r>
-        <w:t xml:space="preserve">Выводим информация об </w:t>
-      </w:r>
-      <w:r>
-        <w:rPr>
-          <w:lang w:val="en-US"/>
-        </w:rPr>
-        <w:t>express</w:t>
+      <w:r>
+        <w:t xml:space="preserve">заменяем </w:t>
+      </w:r>
+      <w:r>
+        <w:t>последовательность 4 пробелов на табуляцию</w:t>
       </w:r>
     </w:p>
     <w:p>
@@ -2333,10 +2465,89 @@
       </w:pPr>
       <w:r>
         <w:drawing>
-          <wp:inline distT="0" distB="0" distL="0" distR="0" wp14:anchorId="3B2CA540" wp14:editId="3ACC6756">
-            <wp:extent cx="3733333" cy="1000000"/>
-            <wp:effectExtent l="0" t="0" r="635" b="0"/>
-            <wp:docPr id="16" name="Рисунок 16"/>
+          <wp:inline distT="0" distB="0" distL="0" distR="0" wp14:anchorId="1BE1E44A" wp14:editId="43FFB12A">
+            <wp:extent cx="2019048" cy="361905"/>
+            <wp:effectExtent l="0" t="0" r="635" b="635"/>
+            <wp:docPr id="6" name="Рисунок 6"/>
+            <wp:cNvGraphicFramePr>
+              <a:graphicFrameLocks xmlns:a="http://schemas.openxmlformats.org/drawingml/2006/main" noChangeAspect="1"/>
+            </wp:cNvGraphicFramePr>
+            <a:graphic xmlns:a="http://schemas.openxmlformats.org/drawingml/2006/main">
+              <a:graphicData uri="http://schemas.openxmlformats.org/drawingml/2006/picture">
+                <pic:pic xmlns:pic="http://schemas.openxmlformats.org/drawingml/2006/picture">
+                  <pic:nvPicPr>
+                    <pic:cNvPr id="1" name=""/>
+                    <pic:cNvPicPr/>
+                  </pic:nvPicPr>
+                  <pic:blipFill>
+                    <a:blip r:embed="rId20"/>
+                    <a:stretch>
+                      <a:fillRect/>
+                    </a:stretch>
+                  </pic:blipFill>
+                  <pic:spPr>
+                    <a:xfrm>
+                      <a:off x="0" y="0"/>
+                      <a:ext cx="2019048" cy="361905"/>
+                    </a:xfrm>
+                    <a:prstGeom prst="rect">
+                      <a:avLst/>
+                    </a:prstGeom>
+                  </pic:spPr>
+                </pic:pic>
+              </a:graphicData>
+            </a:graphic>
+          </wp:inline>
+        </w:drawing>
+      </w:r>
+    </w:p>
+    <w:p>
+      <w:pPr>
+        <w:pStyle w:val="a9"/>
+        <w:jc w:val="center"/>
+      </w:pPr>
+      <w:r>
+        <w:t xml:space="preserve">Рисунок </w:t>
+      </w:r>
+      <w:r>
+        <w:fldChar w:fldCharType="begin"/>
+      </w:r>
+      <w:r>
+        <w:instrText xml:space="preserve"> SEQ Рисунок \* ARABIC </w:instrText>
+      </w:r>
+      <w:r>
+        <w:fldChar w:fldCharType="separate"/>
+      </w:r>
+      <w:r>
+        <w:rPr>
+          <w:noProof/>
+        </w:rPr>
+        <w:t>15</w:t>
+      </w:r>
+      <w:r>
+        <w:fldChar w:fldCharType="end"/>
+      </w:r>
+      <w:r>
+        <w:t xml:space="preserve"> </w:t>
+      </w:r>
+      <w:r>
+        <w:t>–</w:t>
+      </w:r>
+      <w:r>
+        <w:t xml:space="preserve"> Код</w:t>
+      </w:r>
+    </w:p>
+    <w:p>
+      <w:pPr>
+        <w:pStyle w:val="Images"/>
+        <w:keepNext/>
+      </w:pPr>
+      <w:r>
+        <w:drawing>
+          <wp:inline distT="0" distB="0" distL="0" distR="0" wp14:anchorId="16EB5325" wp14:editId="5CE175BA">
+            <wp:extent cx="2752381" cy="1390476"/>
+            <wp:effectExtent l="0" t="0" r="0" b="635"/>
+            <wp:docPr id="20" name="Рисунок 20"/>
             <wp:cNvGraphicFramePr>
               <a:graphicFrameLocks xmlns:a="http://schemas.openxmlformats.org/drawingml/2006/main" noChangeAspect="1"/>
             </wp:cNvGraphicFramePr>
@@ -2356,7 +2567,7 @@
                   <pic:spPr>
                     <a:xfrm>
                       <a:off x="0" y="0"/>
-                      <a:ext cx="3733333" cy="1000000"/>
+                      <a:ext cx="2752381" cy="1390476"/>
                     </a:xfrm>
                     <a:prstGeom prst="rect">
                       <a:avLst/>
@@ -2390,19 +2601,80 @@
         <w:rPr>
           <w:noProof/>
         </w:rPr>
-        <w:t>15</w:t>
+        <w:t>16</w:t>
       </w:r>
       <w:r>
         <w:fldChar w:fldCharType="end"/>
       </w:r>
       <w:r>
-        <w:t xml:space="preserve"> - Скачиваем фреймворк</w:t>
-      </w:r>
-    </w:p>
-    <w:p>
-      <w:pPr>
-        <w:pStyle w:val="a0"/>
-      </w:pPr>
+        <w:t xml:space="preserve"> - Результат</w:t>
+      </w:r>
+    </w:p>
+    <w:p>
+      <w:pPr>
+        <w:rPr>
+          <w:rFonts w:ascii="Times New Roman" w:hAnsi="Times New Roman"/>
+          <w:sz w:val="28"/>
+        </w:rPr>
+      </w:pPr>
+      <w:r>
+        <w:br w:type="page"/>
+      </w:r>
+    </w:p>
+    <w:p>
+      <w:pPr>
+        <w:pStyle w:val="2"/>
+      </w:pPr>
+      <w:r>
+        <w:lastRenderedPageBreak/>
+        <w:t>Задача №10</w:t>
+      </w:r>
+    </w:p>
+    <w:p>
+      <w:pPr>
+        <w:pStyle w:val="a0"/>
+      </w:pPr>
+      <w:r>
+        <w:t xml:space="preserve">Постановка задачи: </w:t>
+      </w:r>
+      <w:r>
+        <w:t>н</w:t>
+      </w:r>
+      <w:r>
+        <w:t>аписать программу, которая выводит названия всех пустых текстовых файлов в указанной директории. Директория передается в программу параметром.</w:t>
+      </w:r>
+    </w:p>
+    <w:p>
+      <w:pPr>
+        <w:pStyle w:val="a0"/>
+      </w:pPr>
+      <w:r>
+        <w:t>Ход выполнения работы:</w:t>
+      </w:r>
+    </w:p>
+    <w:p>
+      <w:pPr>
+        <w:pStyle w:val="a0"/>
+        <w:numPr>
+          <w:ilvl w:val="0"/>
+          <w:numId w:val="13"/>
+        </w:numPr>
+      </w:pPr>
+      <w:r>
+        <w:t xml:space="preserve">С помощью команды </w:t>
+      </w:r>
+      <w:r>
+        <w:rPr>
+          <w:lang w:val="en-US"/>
+        </w:rPr>
+        <w:t>find</w:t>
+      </w:r>
+      <w:r>
+        <w:t xml:space="preserve"> </w:t>
+      </w:r>
+      <w:r>
+        <w:t>находим все файл с размером равным 0</w:t>
+      </w:r>
     </w:p>
     <w:p>
       <w:pPr>
@@ -2411,10 +2683,10 @@
       </w:pPr>
       <w:r>
         <w:drawing>
-          <wp:inline distT="0" distB="0" distL="0" distR="0" wp14:anchorId="774109BD" wp14:editId="6FF94E9D">
-            <wp:extent cx="5940425" cy="3571240"/>
-            <wp:effectExtent l="0" t="0" r="3175" b="0"/>
-            <wp:docPr id="17" name="Рисунок 17"/>
+          <wp:inline distT="0" distB="0" distL="0" distR="0" wp14:anchorId="3E7E9D65" wp14:editId="1A690A54">
+            <wp:extent cx="2800000" cy="333333"/>
+            <wp:effectExtent l="0" t="0" r="635" b="0"/>
+            <wp:docPr id="27" name="Рисунок 27"/>
             <wp:cNvGraphicFramePr>
               <a:graphicFrameLocks xmlns:a="http://schemas.openxmlformats.org/drawingml/2006/main" noChangeAspect="1"/>
             </wp:cNvGraphicFramePr>
@@ -2434,7 +2706,7 @@
                   <pic:spPr>
                     <a:xfrm>
                       <a:off x="0" y="0"/>
-                      <a:ext cx="5940425" cy="3571240"/>
+                      <a:ext cx="2800000" cy="333333"/>
                     </a:xfrm>
                     <a:prstGeom prst="rect">
                       <a:avLst/>
@@ -2468,136 +2740,13 @@
         <w:rPr>
           <w:noProof/>
         </w:rPr>
-        <w:t>16</w:t>
+        <w:t>17</w:t>
       </w:r>
       <w:r>
         <w:fldChar w:fldCharType="end"/>
       </w:r>
       <w:r>
-        <w:t xml:space="preserve"> - Выводим информацию</w:t>
-      </w:r>
-    </w:p>
-    <w:p>
-      <w:pPr>
-        <w:pStyle w:val="a0"/>
-      </w:pPr>
-      <w:r>
-        <w:br w:type="page"/>
-      </w:r>
-    </w:p>
-    <w:p>
-      <w:pPr>
-        <w:pStyle w:val="2"/>
-      </w:pPr>
-      <w:r>
-        <w:lastRenderedPageBreak/>
-        <w:t>Задача №</w:t>
-      </w:r>
-      <w:r>
-        <w:t>3</w:t>
-      </w:r>
-    </w:p>
-    <w:p>
-      <w:pPr>
-        <w:pStyle w:val="a0"/>
-      </w:pPr>
-      <w:r>
-        <w:t>Постановка задачи</w:t>
-      </w:r>
-      <w:r>
-        <w:t xml:space="preserve">: </w:t>
-      </w:r>
-      <w:r>
-        <w:t>сформировать</w:t>
-      </w:r>
-      <w:r>
-        <w:t xml:space="preserve"> graphviz-код и получить изображения зависимостей matplotlib и express</w:t>
-      </w:r>
-      <w:r>
-        <w:t>.</w:t>
-      </w:r>
-    </w:p>
-    <w:p>
-      <w:pPr>
-        <w:pStyle w:val="a0"/>
-      </w:pPr>
-      <w:r>
-        <w:t>Ход выполнения работы:</w:t>
-      </w:r>
-    </w:p>
-    <w:p>
-      <w:pPr>
-        <w:pStyle w:val="a0"/>
-        <w:numPr>
-          <w:ilvl w:val="0"/>
-          <w:numId w:val="11"/>
-        </w:numPr>
-      </w:pPr>
-      <w:r>
-        <w:t xml:space="preserve">Пишем код для диаграммы </w:t>
-      </w:r>
-      <w:r>
-        <w:t xml:space="preserve">зависимостей </w:t>
-      </w:r>
-      <w:r>
-        <w:rPr>
-          <w:lang w:val="en-US"/>
-        </w:rPr>
-        <w:t>matplotlib</w:t>
-      </w:r>
-    </w:p>
-    <w:p>
-      <w:pPr>
-        <w:pStyle w:val="a0"/>
-        <w:numPr>
-          <w:ilvl w:val="0"/>
-          <w:numId w:val="11"/>
-        </w:numPr>
-      </w:pPr>
-      <w:r>
-        <w:t xml:space="preserve">Запускаем код с помощью команды </w:t>
-      </w:r>
-      <w:r>
-        <w:rPr>
-          <w:lang w:val="en-US"/>
-        </w:rPr>
-        <w:t>dot</w:t>
-      </w:r>
-    </w:p>
-    <w:p>
-      <w:pPr>
-        <w:pStyle w:val="a0"/>
-        <w:numPr>
-          <w:ilvl w:val="0"/>
-          <w:numId w:val="11"/>
-        </w:numPr>
-      </w:pPr>
-      <w:r>
-        <w:t xml:space="preserve">Пишем код для диаграммы зависимостей </w:t>
-      </w:r>
-      <w:r>
-        <w:rPr>
-          <w:lang w:val="en-US"/>
-        </w:rPr>
-        <w:t>express</w:t>
-      </w:r>
-    </w:p>
-    <w:p>
-      <w:pPr>
-        <w:pStyle w:val="a0"/>
-        <w:numPr>
-          <w:ilvl w:val="0"/>
-          <w:numId w:val="11"/>
-        </w:numPr>
-      </w:pPr>
-      <w:r>
-        <w:t xml:space="preserve">Запускаем код с помощью команды </w:t>
-      </w:r>
-      <w:r>
-        <w:rPr>
-          <w:lang w:val="en-US"/>
-        </w:rPr>
-        <w:t>fdp</w:t>
+        <w:t xml:space="preserve"> - Код</w:t>
       </w:r>
     </w:p>
     <w:p>
@@ -2607,10 +2756,10 @@
       </w:pPr>
       <w:r>
         <w:drawing>
-          <wp:inline distT="0" distB="0" distL="0" distR="0" wp14:anchorId="78757FB5" wp14:editId="4C0F4FA4">
-            <wp:extent cx="5940425" cy="2066925"/>
-            <wp:effectExtent l="0" t="0" r="3175" b="9525"/>
-            <wp:docPr id="22" name="Рисунок 22"/>
+          <wp:inline distT="0" distB="0" distL="0" distR="0" wp14:anchorId="2E68D929" wp14:editId="075FCAF9">
+            <wp:extent cx="2838095" cy="1209524"/>
+            <wp:effectExtent l="0" t="0" r="635" b="0"/>
+            <wp:docPr id="23" name="Рисунок 23"/>
             <wp:cNvGraphicFramePr>
               <a:graphicFrameLocks xmlns:a="http://schemas.openxmlformats.org/drawingml/2006/main" noChangeAspect="1"/>
             </wp:cNvGraphicFramePr>
@@ -2630,6 +2779,826 @@
                   <pic:spPr>
                     <a:xfrm>
                       <a:off x="0" y="0"/>
+                      <a:ext cx="2838095" cy="1209524"/>
+                    </a:xfrm>
+                    <a:prstGeom prst="rect">
+                      <a:avLst/>
+                    </a:prstGeom>
+                  </pic:spPr>
+                </pic:pic>
+              </a:graphicData>
+            </a:graphic>
+          </wp:inline>
+        </w:drawing>
+      </w:r>
+    </w:p>
+    <w:p>
+      <w:pPr>
+        <w:pStyle w:val="a9"/>
+        <w:jc w:val="center"/>
+      </w:pPr>
+      <w:r>
+        <w:t xml:space="preserve">Рисунок </w:t>
+      </w:r>
+      <w:r>
+        <w:fldChar w:fldCharType="begin"/>
+      </w:r>
+      <w:r>
+        <w:instrText xml:space="preserve"> SEQ Рисунок \* ARABIC </w:instrText>
+      </w:r>
+      <w:r>
+        <w:fldChar w:fldCharType="separate"/>
+      </w:r>
+      <w:r>
+        <w:rPr>
+          <w:noProof/>
+        </w:rPr>
+        <w:t>18</w:t>
+      </w:r>
+      <w:r>
+        <w:fldChar w:fldCharType="end"/>
+      </w:r>
+      <w:r>
+        <w:t xml:space="preserve"> - Результат</w:t>
+      </w:r>
+    </w:p>
+    <w:p>
+      <w:pPr>
+        <w:pStyle w:val="a0"/>
+      </w:pPr>
+      <w:r>
+        <w:br w:type="page"/>
+      </w:r>
+    </w:p>
+    <w:p>
+      <w:pPr>
+        <w:pStyle w:val="1"/>
+      </w:pPr>
+      <w:r>
+        <w:lastRenderedPageBreak/>
+        <w:t>Практическая работа №2</w:t>
+      </w:r>
+    </w:p>
+    <w:p>
+      <w:pPr>
+        <w:pStyle w:val="2"/>
+      </w:pPr>
+      <w:r>
+        <w:t>Задача №1</w:t>
+      </w:r>
+    </w:p>
+    <w:p>
+      <w:pPr>
+        <w:pStyle w:val="a0"/>
+      </w:pPr>
+      <w:r>
+        <w:t>Постановка задачи: в</w:t>
+      </w:r>
+      <w:r>
+        <w:t xml:space="preserve">ывести служебную информацию о пакете </w:t>
+      </w:r>
+      <w:proofErr w:type="spellStart"/>
+      <w:r>
+        <w:t>matplotlib</w:t>
+      </w:r>
+      <w:proofErr w:type="spellEnd"/>
+      <w:r>
+        <w:t>.</w:t>
+      </w:r>
+    </w:p>
+    <w:p>
+      <w:pPr>
+        <w:pStyle w:val="a0"/>
+      </w:pPr>
+      <w:r>
+        <w:t>Ход выполнения работы:</w:t>
+      </w:r>
+    </w:p>
+    <w:p>
+      <w:pPr>
+        <w:pStyle w:val="a0"/>
+        <w:numPr>
+          <w:ilvl w:val="0"/>
+          <w:numId w:val="8"/>
+        </w:numPr>
+      </w:pPr>
+      <w:r>
+        <w:t>Скач</w:t>
+      </w:r>
+      <w:r>
+        <w:t>иваем</w:t>
+      </w:r>
+      <w:r>
+        <w:t xml:space="preserve"> библиотеку </w:t>
+      </w:r>
+      <w:r>
+        <w:rPr>
+          <w:lang w:val="en-US"/>
+        </w:rPr>
+        <w:t>matplotlib</w:t>
+      </w:r>
+    </w:p>
+    <w:p>
+      <w:pPr>
+        <w:pStyle w:val="a0"/>
+        <w:numPr>
+          <w:ilvl w:val="0"/>
+          <w:numId w:val="8"/>
+        </w:numPr>
+      </w:pPr>
+      <w:r>
+        <w:t>Выв</w:t>
+      </w:r>
+      <w:r>
+        <w:t>одим</w:t>
+      </w:r>
+      <w:r>
+        <w:t xml:space="preserve"> информацию о библиотеке</w:t>
+      </w:r>
+    </w:p>
+    <w:p>
+      <w:pPr>
+        <w:pStyle w:val="Images"/>
+        <w:keepNext/>
+      </w:pPr>
+      <w:r>
+        <w:drawing>
+          <wp:inline distT="0" distB="0" distL="0" distR="0" wp14:anchorId="319318E1" wp14:editId="13391F38">
+            <wp:extent cx="5940425" cy="1489710"/>
+            <wp:effectExtent l="0" t="0" r="3175" b="0"/>
+            <wp:docPr id="15" name="Рисунок 15"/>
+            <wp:cNvGraphicFramePr>
+              <a:graphicFrameLocks xmlns:a="http://schemas.openxmlformats.org/drawingml/2006/main" noChangeAspect="1"/>
+            </wp:cNvGraphicFramePr>
+            <a:graphic xmlns:a="http://schemas.openxmlformats.org/drawingml/2006/main">
+              <a:graphicData uri="http://schemas.openxmlformats.org/drawingml/2006/picture">
+                <pic:pic xmlns:pic="http://schemas.openxmlformats.org/drawingml/2006/picture">
+                  <pic:nvPicPr>
+                    <pic:cNvPr id="1" name=""/>
+                    <pic:cNvPicPr/>
+                  </pic:nvPicPr>
+                  <pic:blipFill>
+                    <a:blip r:embed="rId24"/>
+                    <a:stretch>
+                      <a:fillRect/>
+                    </a:stretch>
+                  </pic:blipFill>
+                  <pic:spPr>
+                    <a:xfrm>
+                      <a:off x="0" y="0"/>
+                      <a:ext cx="5940425" cy="1489710"/>
+                    </a:xfrm>
+                    <a:prstGeom prst="rect">
+                      <a:avLst/>
+                    </a:prstGeom>
+                  </pic:spPr>
+                </pic:pic>
+              </a:graphicData>
+            </a:graphic>
+          </wp:inline>
+        </w:drawing>
+      </w:r>
+    </w:p>
+    <w:p>
+      <w:pPr>
+        <w:pStyle w:val="a9"/>
+        <w:jc w:val="center"/>
+      </w:pPr>
+      <w:r>
+        <w:t xml:space="preserve">Рисунок </w:t>
+      </w:r>
+      <w:r>
+        <w:fldChar w:fldCharType="begin"/>
+      </w:r>
+      <w:r>
+        <w:instrText xml:space="preserve"> SEQ Рисунок \* ARABIC </w:instrText>
+      </w:r>
+      <w:r>
+        <w:fldChar w:fldCharType="separate"/>
+      </w:r>
+      <w:r>
+        <w:rPr>
+          <w:noProof/>
+        </w:rPr>
+        <w:t>19</w:t>
+      </w:r>
+      <w:r>
+        <w:fldChar w:fldCharType="end"/>
+      </w:r>
+      <w:r>
+        <w:t xml:space="preserve"> - Скач</w:t>
+      </w:r>
+      <w:r>
+        <w:t>иваем</w:t>
+      </w:r>
+      <w:r>
+        <w:t xml:space="preserve"> библиотеку</w:t>
+      </w:r>
+    </w:p>
+    <w:p>
+      <w:pPr>
+        <w:pStyle w:val="Images"/>
+        <w:keepNext/>
+      </w:pPr>
+      <w:r>
+        <w:drawing>
+          <wp:inline distT="0" distB="0" distL="0" distR="0" wp14:anchorId="3EE807F8" wp14:editId="1DE8692A">
+            <wp:extent cx="5940425" cy="1276350"/>
+            <wp:effectExtent l="0" t="0" r="3175" b="0"/>
+            <wp:docPr id="8" name="Рисунок 8"/>
+            <wp:cNvGraphicFramePr>
+              <a:graphicFrameLocks xmlns:a="http://schemas.openxmlformats.org/drawingml/2006/main" noChangeAspect="1"/>
+            </wp:cNvGraphicFramePr>
+            <a:graphic xmlns:a="http://schemas.openxmlformats.org/drawingml/2006/main">
+              <a:graphicData uri="http://schemas.openxmlformats.org/drawingml/2006/picture">
+                <pic:pic xmlns:pic="http://schemas.openxmlformats.org/drawingml/2006/picture">
+                  <pic:nvPicPr>
+                    <pic:cNvPr id="1" name=""/>
+                    <pic:cNvPicPr/>
+                  </pic:nvPicPr>
+                  <pic:blipFill>
+                    <a:blip r:embed="rId25"/>
+                    <a:stretch>
+                      <a:fillRect/>
+                    </a:stretch>
+                  </pic:blipFill>
+                  <pic:spPr>
+                    <a:xfrm>
+                      <a:off x="0" y="0"/>
+                      <a:ext cx="5940425" cy="1276350"/>
+                    </a:xfrm>
+                    <a:prstGeom prst="rect">
+                      <a:avLst/>
+                    </a:prstGeom>
+                  </pic:spPr>
+                </pic:pic>
+              </a:graphicData>
+            </a:graphic>
+          </wp:inline>
+        </w:drawing>
+      </w:r>
+    </w:p>
+    <w:p>
+      <w:pPr>
+        <w:pStyle w:val="a9"/>
+        <w:jc w:val="center"/>
+      </w:pPr>
+      <w:r>
+        <w:t xml:space="preserve">Рисунок </w:t>
+      </w:r>
+      <w:r>
+        <w:fldChar w:fldCharType="begin"/>
+      </w:r>
+      <w:r>
+        <w:instrText xml:space="preserve"> SEQ Рисунок \* ARABIC </w:instrText>
+      </w:r>
+      <w:r>
+        <w:fldChar w:fldCharType="separate"/>
+      </w:r>
+      <w:r>
+        <w:rPr>
+          <w:noProof/>
+        </w:rPr>
+        <w:t>20</w:t>
+      </w:r>
+      <w:r>
+        <w:rPr>
+          <w:noProof/>
+        </w:rPr>
+        <w:fldChar w:fldCharType="end"/>
+      </w:r>
+      <w:r>
+        <w:t xml:space="preserve"> </w:t>
+      </w:r>
+      <w:r>
+        <w:t>–</w:t>
+      </w:r>
+      <w:r>
+        <w:t xml:space="preserve"> </w:t>
+      </w:r>
+      <w:r>
+        <w:t>Выв</w:t>
+      </w:r>
+      <w:r>
+        <w:t>одим</w:t>
+      </w:r>
+      <w:r>
+        <w:t xml:space="preserve"> информацию</w:t>
+      </w:r>
+    </w:p>
+    <w:p>
+      <w:pPr>
+        <w:pStyle w:val="a0"/>
+      </w:pPr>
+      <w:r>
+        <w:t xml:space="preserve">Для того, чтобы устанавливать пакеты без </w:t>
+      </w:r>
+      <w:r>
+        <w:rPr>
+          <w:lang w:val="en-US"/>
+        </w:rPr>
+        <w:t>pip</w:t>
+      </w:r>
+      <w:r>
+        <w:t xml:space="preserve"> </w:t>
+      </w:r>
+      <w:r>
+        <w:t xml:space="preserve">необходимо для начала скачать нужный пакет с сайта </w:t>
+      </w:r>
+      <w:hyperlink r:id="rId26" w:history="1">
+        <w:r>
+          <w:rPr>
+            <w:rStyle w:val="a7"/>
+          </w:rPr>
+          <w:t>https://pypi.org/</w:t>
+        </w:r>
+      </w:hyperlink>
+      <w:r>
+        <w:t>, затем</w:t>
+      </w:r>
+      <w:r>
+        <w:t>:</w:t>
+      </w:r>
+    </w:p>
+    <w:p>
+      <w:pPr>
+        <w:pStyle w:val="a0"/>
+        <w:numPr>
+          <w:ilvl w:val="0"/>
+          <w:numId w:val="9"/>
+        </w:numPr>
+        <w:ind w:left="709"/>
+      </w:pPr>
+      <w:r>
+        <w:t xml:space="preserve">С помощью команды </w:t>
+      </w:r>
+      <w:proofErr w:type="spellStart"/>
+      <w:r>
+        <w:t>cd</w:t>
+      </w:r>
+      <w:proofErr w:type="spellEnd"/>
+      <w:r>
+        <w:t xml:space="preserve"> переместитесь в каталог, где находится файл setup.py</w:t>
+      </w:r>
+      <w:r>
+        <w:t xml:space="preserve"> скаченного пакета</w:t>
+      </w:r>
+    </w:p>
+    <w:p>
+      <w:pPr>
+        <w:pStyle w:val="a0"/>
+        <w:numPr>
+          <w:ilvl w:val="0"/>
+          <w:numId w:val="9"/>
+        </w:numPr>
+        <w:ind w:left="709"/>
+      </w:pPr>
+      <w:r>
+        <w:t xml:space="preserve">Введите следующую команду: </w:t>
+      </w:r>
+      <w:proofErr w:type="spellStart"/>
+      <w:r>
+        <w:t>python</w:t>
+      </w:r>
+      <w:proofErr w:type="spellEnd"/>
+      <w:r>
+        <w:t xml:space="preserve"> setup.py </w:t>
+      </w:r>
+      <w:proofErr w:type="spellStart"/>
+      <w:r>
+        <w:t>install</w:t>
+      </w:r>
+      <w:proofErr w:type="spellEnd"/>
+    </w:p>
+    <w:p>
+      <w:pPr>
+        <w:rPr>
+          <w:rFonts w:ascii="Times New Roman" w:eastAsiaTheme="majorEastAsia" w:hAnsi="Times New Roman" w:cstheme="majorBidi"/>
+          <w:sz w:val="28"/>
+          <w:szCs w:val="26"/>
+        </w:rPr>
+      </w:pPr>
+      <w:r>
+        <w:br w:type="page"/>
+      </w:r>
+    </w:p>
+    <w:p>
+      <w:pPr>
+        <w:pStyle w:val="2"/>
+      </w:pPr>
+      <w:r>
+        <w:lastRenderedPageBreak/>
+        <w:t>Задача №</w:t>
+      </w:r>
+      <w:r>
+        <w:t>2</w:t>
+      </w:r>
+    </w:p>
+    <w:p>
+      <w:pPr>
+        <w:pStyle w:val="a0"/>
+      </w:pPr>
+      <w:r>
+        <w:t>Постановка задачи</w:t>
+      </w:r>
+      <w:r>
+        <w:t xml:space="preserve">: </w:t>
+      </w:r>
+      <w:r>
+        <w:t>вывести</w:t>
+      </w:r>
+      <w:r>
+        <w:t xml:space="preserve"> служебную информацию о пакете </w:t>
+      </w:r>
+      <w:proofErr w:type="spellStart"/>
+      <w:r>
+        <w:t>express</w:t>
+      </w:r>
+      <w:proofErr w:type="spellEnd"/>
+      <w:r>
+        <w:t>.</w:t>
+      </w:r>
+    </w:p>
+    <w:p>
+      <w:pPr>
+        <w:pStyle w:val="a0"/>
+      </w:pPr>
+      <w:r>
+        <w:t>Ход выполнения работы:</w:t>
+      </w:r>
+      <w:r>
+        <w:t xml:space="preserve"> </w:t>
+      </w:r>
+    </w:p>
+    <w:p>
+      <w:pPr>
+        <w:pStyle w:val="a0"/>
+        <w:numPr>
+          <w:ilvl w:val="0"/>
+          <w:numId w:val="10"/>
+        </w:numPr>
+        <w:rPr>
+          <w:lang w:val="en-US"/>
+        </w:rPr>
+      </w:pPr>
+      <w:r>
+        <w:t xml:space="preserve">Скачиваем фреймворк </w:t>
+      </w:r>
+      <w:r>
+        <w:rPr>
+          <w:lang w:val="en-US"/>
+        </w:rPr>
+        <w:t>express</w:t>
+      </w:r>
+    </w:p>
+    <w:p>
+      <w:pPr>
+        <w:pStyle w:val="a0"/>
+        <w:numPr>
+          <w:ilvl w:val="0"/>
+          <w:numId w:val="10"/>
+        </w:numPr>
+        <w:rPr>
+          <w:lang w:val="en-US"/>
+        </w:rPr>
+      </w:pPr>
+      <w:r>
+        <w:t xml:space="preserve">Выводим информация об </w:t>
+      </w:r>
+      <w:r>
+        <w:rPr>
+          <w:lang w:val="en-US"/>
+        </w:rPr>
+        <w:t>express</w:t>
+      </w:r>
+    </w:p>
+    <w:p>
+      <w:pPr>
+        <w:pStyle w:val="Images"/>
+        <w:keepNext/>
+      </w:pPr>
+      <w:r>
+        <w:drawing>
+          <wp:inline distT="0" distB="0" distL="0" distR="0" wp14:anchorId="3B2CA540" wp14:editId="3ACC6756">
+            <wp:extent cx="3733333" cy="1000000"/>
+            <wp:effectExtent l="0" t="0" r="635" b="0"/>
+            <wp:docPr id="16" name="Рисунок 16"/>
+            <wp:cNvGraphicFramePr>
+              <a:graphicFrameLocks xmlns:a="http://schemas.openxmlformats.org/drawingml/2006/main" noChangeAspect="1"/>
+            </wp:cNvGraphicFramePr>
+            <a:graphic xmlns:a="http://schemas.openxmlformats.org/drawingml/2006/main">
+              <a:graphicData uri="http://schemas.openxmlformats.org/drawingml/2006/picture">
+                <pic:pic xmlns:pic="http://schemas.openxmlformats.org/drawingml/2006/picture">
+                  <pic:nvPicPr>
+                    <pic:cNvPr id="1" name=""/>
+                    <pic:cNvPicPr/>
+                  </pic:nvPicPr>
+                  <pic:blipFill>
+                    <a:blip r:embed="rId27"/>
+                    <a:stretch>
+                      <a:fillRect/>
+                    </a:stretch>
+                  </pic:blipFill>
+                  <pic:spPr>
+                    <a:xfrm>
+                      <a:off x="0" y="0"/>
+                      <a:ext cx="3733333" cy="1000000"/>
+                    </a:xfrm>
+                    <a:prstGeom prst="rect">
+                      <a:avLst/>
+                    </a:prstGeom>
+                  </pic:spPr>
+                </pic:pic>
+              </a:graphicData>
+            </a:graphic>
+          </wp:inline>
+        </w:drawing>
+      </w:r>
+    </w:p>
+    <w:p>
+      <w:pPr>
+        <w:pStyle w:val="a9"/>
+        <w:jc w:val="center"/>
+      </w:pPr>
+      <w:r>
+        <w:t xml:space="preserve">Рисунок </w:t>
+      </w:r>
+      <w:r>
+        <w:fldChar w:fldCharType="begin"/>
+      </w:r>
+      <w:r>
+        <w:instrText xml:space="preserve"> SEQ Рисунок \* ARABIC </w:instrText>
+      </w:r>
+      <w:r>
+        <w:fldChar w:fldCharType="separate"/>
+      </w:r>
+      <w:r>
+        <w:rPr>
+          <w:noProof/>
+        </w:rPr>
+        <w:t>21</w:t>
+      </w:r>
+      <w:r>
+        <w:fldChar w:fldCharType="end"/>
+      </w:r>
+      <w:r>
+        <w:t xml:space="preserve"> - Скачиваем фреймворк</w:t>
+      </w:r>
+    </w:p>
+    <w:p>
+      <w:pPr>
+        <w:pStyle w:val="a0"/>
+      </w:pPr>
+    </w:p>
+    <w:p>
+      <w:pPr>
+        <w:pStyle w:val="Images"/>
+        <w:keepNext/>
+      </w:pPr>
+      <w:r>
+        <w:drawing>
+          <wp:inline distT="0" distB="0" distL="0" distR="0" wp14:anchorId="774109BD" wp14:editId="6FF94E9D">
+            <wp:extent cx="5940425" cy="3571240"/>
+            <wp:effectExtent l="0" t="0" r="3175" b="0"/>
+            <wp:docPr id="17" name="Рисунок 17"/>
+            <wp:cNvGraphicFramePr>
+              <a:graphicFrameLocks xmlns:a="http://schemas.openxmlformats.org/drawingml/2006/main" noChangeAspect="1"/>
+            </wp:cNvGraphicFramePr>
+            <a:graphic xmlns:a="http://schemas.openxmlformats.org/drawingml/2006/main">
+              <a:graphicData uri="http://schemas.openxmlformats.org/drawingml/2006/picture">
+                <pic:pic xmlns:pic="http://schemas.openxmlformats.org/drawingml/2006/picture">
+                  <pic:nvPicPr>
+                    <pic:cNvPr id="1" name=""/>
+                    <pic:cNvPicPr/>
+                  </pic:nvPicPr>
+                  <pic:blipFill>
+                    <a:blip r:embed="rId28"/>
+                    <a:stretch>
+                      <a:fillRect/>
+                    </a:stretch>
+                  </pic:blipFill>
+                  <pic:spPr>
+                    <a:xfrm>
+                      <a:off x="0" y="0"/>
+                      <a:ext cx="5940425" cy="3571240"/>
+                    </a:xfrm>
+                    <a:prstGeom prst="rect">
+                      <a:avLst/>
+                    </a:prstGeom>
+                  </pic:spPr>
+                </pic:pic>
+              </a:graphicData>
+            </a:graphic>
+          </wp:inline>
+        </w:drawing>
+      </w:r>
+    </w:p>
+    <w:p>
+      <w:pPr>
+        <w:pStyle w:val="a9"/>
+        <w:jc w:val="center"/>
+      </w:pPr>
+      <w:r>
+        <w:t xml:space="preserve">Рисунок </w:t>
+      </w:r>
+      <w:r>
+        <w:fldChar w:fldCharType="begin"/>
+      </w:r>
+      <w:r>
+        <w:instrText xml:space="preserve"> SEQ Рисунок \* ARABIC </w:instrText>
+      </w:r>
+      <w:r>
+        <w:fldChar w:fldCharType="separate"/>
+      </w:r>
+      <w:r>
+        <w:rPr>
+          <w:noProof/>
+        </w:rPr>
+        <w:t>22</w:t>
+      </w:r>
+      <w:r>
+        <w:fldChar w:fldCharType="end"/>
+      </w:r>
+      <w:r>
+        <w:t xml:space="preserve"> - Выводим информацию</w:t>
+      </w:r>
+    </w:p>
+    <w:p>
+      <w:pPr>
+        <w:pStyle w:val="a0"/>
+      </w:pPr>
+      <w:r>
+        <w:br w:type="page"/>
+      </w:r>
+    </w:p>
+    <w:p>
+      <w:pPr>
+        <w:pStyle w:val="2"/>
+      </w:pPr>
+      <w:r>
+        <w:lastRenderedPageBreak/>
+        <w:t>Задача №</w:t>
+      </w:r>
+      <w:r>
+        <w:t>3</w:t>
+      </w:r>
+    </w:p>
+    <w:p>
+      <w:pPr>
+        <w:pStyle w:val="a0"/>
+      </w:pPr>
+      <w:r>
+        <w:t>Постановка задачи</w:t>
+      </w:r>
+      <w:r>
+        <w:t xml:space="preserve">: </w:t>
+      </w:r>
+      <w:r>
+        <w:t>сформировать</w:t>
+      </w:r>
+      <w:r>
+        <w:t xml:space="preserve"> </w:t>
+      </w:r>
+      <w:proofErr w:type="spellStart"/>
+      <w:r>
+        <w:t>graphviz</w:t>
+      </w:r>
+      <w:proofErr w:type="spellEnd"/>
+      <w:r>
+        <w:t xml:space="preserve">-код и получить изображения зависимостей </w:t>
+      </w:r>
+      <w:proofErr w:type="spellStart"/>
+      <w:r>
+        <w:t>matplotlib</w:t>
+      </w:r>
+      <w:proofErr w:type="spellEnd"/>
+      <w:r>
+        <w:t xml:space="preserve"> и </w:t>
+      </w:r>
+      <w:proofErr w:type="spellStart"/>
+      <w:r>
+        <w:t>express</w:t>
+      </w:r>
+      <w:proofErr w:type="spellEnd"/>
+      <w:r>
+        <w:t>.</w:t>
+      </w:r>
+    </w:p>
+    <w:p>
+      <w:pPr>
+        <w:pStyle w:val="a0"/>
+      </w:pPr>
+      <w:r>
+        <w:t>Ход выполнения работы:</w:t>
+      </w:r>
+    </w:p>
+    <w:p>
+      <w:pPr>
+        <w:pStyle w:val="a0"/>
+        <w:numPr>
+          <w:ilvl w:val="0"/>
+          <w:numId w:val="11"/>
+        </w:numPr>
+      </w:pPr>
+      <w:r>
+        <w:t xml:space="preserve">Пишем код для диаграммы </w:t>
+      </w:r>
+      <w:r>
+        <w:t xml:space="preserve">зависимостей </w:t>
+      </w:r>
+      <w:r>
+        <w:rPr>
+          <w:lang w:val="en-US"/>
+        </w:rPr>
+        <w:t>matplotlib</w:t>
+      </w:r>
+    </w:p>
+    <w:p>
+      <w:pPr>
+        <w:pStyle w:val="a0"/>
+        <w:numPr>
+          <w:ilvl w:val="0"/>
+          <w:numId w:val="11"/>
+        </w:numPr>
+      </w:pPr>
+      <w:r>
+        <w:t xml:space="preserve">Запускаем код с помощью команды </w:t>
+      </w:r>
+      <w:r>
+        <w:rPr>
+          <w:lang w:val="en-US"/>
+        </w:rPr>
+        <w:t>dot</w:t>
+      </w:r>
+    </w:p>
+    <w:p>
+      <w:pPr>
+        <w:pStyle w:val="a0"/>
+        <w:numPr>
+          <w:ilvl w:val="0"/>
+          <w:numId w:val="11"/>
+        </w:numPr>
+      </w:pPr>
+      <w:r>
+        <w:t xml:space="preserve">Пишем код для диаграммы зависимостей </w:t>
+      </w:r>
+      <w:r>
+        <w:rPr>
+          <w:lang w:val="en-US"/>
+        </w:rPr>
+        <w:t>express</w:t>
+      </w:r>
+    </w:p>
+    <w:p>
+      <w:pPr>
+        <w:pStyle w:val="a0"/>
+        <w:numPr>
+          <w:ilvl w:val="0"/>
+          <w:numId w:val="11"/>
+        </w:numPr>
+      </w:pPr>
+      <w:r>
+        <w:t xml:space="preserve">Запускаем код с помощью команды </w:t>
+      </w:r>
+      <w:proofErr w:type="spellStart"/>
+      <w:r>
+        <w:rPr>
+          <w:lang w:val="en-US"/>
+        </w:rPr>
+        <w:t>fdp</w:t>
+      </w:r>
+      <w:proofErr w:type="spellEnd"/>
+    </w:p>
+    <w:p>
+      <w:pPr>
+        <w:pStyle w:val="Images"/>
+        <w:keepNext/>
+      </w:pPr>
+      <w:r>
+        <w:drawing>
+          <wp:inline distT="0" distB="0" distL="0" distR="0" wp14:anchorId="78757FB5" wp14:editId="4C0F4FA4">
+            <wp:extent cx="5940425" cy="2066925"/>
+            <wp:effectExtent l="0" t="0" r="3175" b="9525"/>
+            <wp:docPr id="22" name="Рисунок 22"/>
+            <wp:cNvGraphicFramePr>
+              <a:graphicFrameLocks xmlns:a="http://schemas.openxmlformats.org/drawingml/2006/main" noChangeAspect="1"/>
+            </wp:cNvGraphicFramePr>
+            <a:graphic xmlns:a="http://schemas.openxmlformats.org/drawingml/2006/main">
+              <a:graphicData uri="http://schemas.openxmlformats.org/drawingml/2006/picture">
+                <pic:pic xmlns:pic="http://schemas.openxmlformats.org/drawingml/2006/picture">
+                  <pic:nvPicPr>
+                    <pic:cNvPr id="1" name=""/>
+                    <pic:cNvPicPr/>
+                  </pic:nvPicPr>
+                  <pic:blipFill>
+                    <a:blip r:embed="rId29"/>
+                    <a:stretch>
+                      <a:fillRect/>
+                    </a:stretch>
+                  </pic:blipFill>
+                  <pic:spPr>
+                    <a:xfrm>
+                      <a:off x="0" y="0"/>
                       <a:ext cx="5940425" cy="2066925"/>
                     </a:xfrm>
                     <a:prstGeom prst="rect">
@@ -2667,7 +3636,7 @@
         <w:rPr>
           <w:noProof/>
         </w:rPr>
-        <w:t>17</w:t>
+        <w:t>23</w:t>
       </w:r>
       <w:r>
         <w:fldChar w:fldCharType="end"/>
@@ -2712,7 +3681,7 @@
                     </pic:cNvPicPr>
                   </pic:nvPicPr>
                   <pic:blipFill>
-                    <a:blip r:embed="rId24">
+                    <a:blip r:embed="rId30">
                       <a:extLst>
                         <a:ext uri="{28A0092B-C50C-407E-A947-70E740481C1C}">
                           <a14:useLocalDpi xmlns:a14="http://schemas.microsoft.com/office/drawing/2010/main" val="0"/>
@@ -2765,7 +3734,7 @@
         <w:rPr>
           <w:noProof/>
         </w:rPr>
-        <w:t>18</w:t>
+        <w:t>24</w:t>
       </w:r>
       <w:r>
         <w:fldChar w:fldCharType="end"/>
@@ -2803,7 +3772,7 @@
                     <pic:cNvPicPr/>
                   </pic:nvPicPr>
                   <pic:blipFill>
-                    <a:blip r:embed="rId25"/>
+                    <a:blip r:embed="rId31"/>
                     <a:stretch>
                       <a:fillRect/>
                     </a:stretch>
@@ -2845,7 +3814,7 @@
         <w:rPr>
           <w:noProof/>
         </w:rPr>
-        <w:t>19</w:t>
+        <w:t>25</w:t>
       </w:r>
       <w:r>
         <w:fldChar w:fldCharType="end"/>
@@ -2890,7 +3859,7 @@
                     </pic:cNvPicPr>
                   </pic:nvPicPr>
                   <pic:blipFill>
-                    <a:blip r:embed="rId26">
+                    <a:blip r:embed="rId32">
                       <a:extLst>
                         <a:ext uri="{28A0092B-C50C-407E-A947-70E740481C1C}">
                           <a14:useLocalDpi xmlns:a14="http://schemas.microsoft.com/office/drawing/2010/main" val="0"/>
@@ -2943,7 +3912,7 @@
         <w:rPr>
           <w:noProof/>
         </w:rPr>
-        <w:t>20</w:t>
+        <w:t>26</w:t>
       </w:r>
       <w:r>
         <w:fldChar w:fldCharType="end"/>
@@ -3939,7 +4908,185 @@
     </w:lvl>
   </w:abstractNum>
   <w:abstractNum w:abstractNumId="10" w15:restartNumberingAfterBreak="0">
+    <w:nsid w:val="6DCD32B8"/>
+    <w:multiLevelType w:val="hybridMultilevel"/>
+    <w:tmpl w:val="404864F6"/>
+    <w:lvl w:ilvl="0" w:tplc="4D9481C8">
+      <w:start w:val="1"/>
+      <w:numFmt w:val="decimal"/>
+      <w:lvlText w:val="%1)"/>
+      <w:lvlJc w:val="left"/>
+      <w:pPr>
+        <w:ind w:left="1069" w:hanging="360"/>
+      </w:pPr>
+      <w:rPr>
+        <w:rFonts w:hint="default"/>
+      </w:rPr>
+    </w:lvl>
+    <w:lvl w:ilvl="1" w:tplc="04190019" w:tentative="1">
+      <w:start w:val="1"/>
+      <w:numFmt w:val="lowerLetter"/>
+      <w:lvlText w:val="%2."/>
+      <w:lvlJc w:val="left"/>
+      <w:pPr>
+        <w:ind w:left="1789" w:hanging="360"/>
+      </w:pPr>
+    </w:lvl>
+    <w:lvl w:ilvl="2" w:tplc="0419001B" w:tentative="1">
+      <w:start w:val="1"/>
+      <w:numFmt w:val="lowerRoman"/>
+      <w:lvlText w:val="%3."/>
+      <w:lvlJc w:val="right"/>
+      <w:pPr>
+        <w:ind w:left="2509" w:hanging="180"/>
+      </w:pPr>
+    </w:lvl>
+    <w:lvl w:ilvl="3" w:tplc="0419000F" w:tentative="1">
+      <w:start w:val="1"/>
+      <w:numFmt w:val="decimal"/>
+      <w:lvlText w:val="%4."/>
+      <w:lvlJc w:val="left"/>
+      <w:pPr>
+        <w:ind w:left="3229" w:hanging="360"/>
+      </w:pPr>
+    </w:lvl>
+    <w:lvl w:ilvl="4" w:tplc="04190019" w:tentative="1">
+      <w:start w:val="1"/>
+      <w:numFmt w:val="lowerLetter"/>
+      <w:lvlText w:val="%5."/>
+      <w:lvlJc w:val="left"/>
+      <w:pPr>
+        <w:ind w:left="3949" w:hanging="360"/>
+      </w:pPr>
+    </w:lvl>
+    <w:lvl w:ilvl="5" w:tplc="0419001B" w:tentative="1">
+      <w:start w:val="1"/>
+      <w:numFmt w:val="lowerRoman"/>
+      <w:lvlText w:val="%6."/>
+      <w:lvlJc w:val="right"/>
+      <w:pPr>
+        <w:ind w:left="4669" w:hanging="180"/>
+      </w:pPr>
+    </w:lvl>
+    <w:lvl w:ilvl="6" w:tplc="0419000F" w:tentative="1">
+      <w:start w:val="1"/>
+      <w:numFmt w:val="decimal"/>
+      <w:lvlText w:val="%7."/>
+      <w:lvlJc w:val="left"/>
+      <w:pPr>
+        <w:ind w:left="5389" w:hanging="360"/>
+      </w:pPr>
+    </w:lvl>
+    <w:lvl w:ilvl="7" w:tplc="04190019" w:tentative="1">
+      <w:start w:val="1"/>
+      <w:numFmt w:val="lowerLetter"/>
+      <w:lvlText w:val="%8."/>
+      <w:lvlJc w:val="left"/>
+      <w:pPr>
+        <w:ind w:left="6109" w:hanging="360"/>
+      </w:pPr>
+    </w:lvl>
+    <w:lvl w:ilvl="8" w:tplc="0419001B" w:tentative="1">
+      <w:start w:val="1"/>
+      <w:numFmt w:val="lowerRoman"/>
+      <w:lvlText w:val="%9."/>
+      <w:lvlJc w:val="right"/>
+      <w:pPr>
+        <w:ind w:left="6829" w:hanging="180"/>
+      </w:pPr>
+    </w:lvl>
+  </w:abstractNum>
+  <w:abstractNum w:abstractNumId="11" w15:restartNumberingAfterBreak="0">
     <w:nsid w:val="77E72AD3"/>
+    <w:multiLevelType w:val="hybridMultilevel"/>
+    <w:tmpl w:val="404864F6"/>
+    <w:lvl w:ilvl="0" w:tplc="4D9481C8">
+      <w:start w:val="1"/>
+      <w:numFmt w:val="decimal"/>
+      <w:lvlText w:val="%1)"/>
+      <w:lvlJc w:val="left"/>
+      <w:pPr>
+        <w:ind w:left="1069" w:hanging="360"/>
+      </w:pPr>
+      <w:rPr>
+        <w:rFonts w:hint="default"/>
+      </w:rPr>
+    </w:lvl>
+    <w:lvl w:ilvl="1" w:tplc="04190019" w:tentative="1">
+      <w:start w:val="1"/>
+      <w:numFmt w:val="lowerLetter"/>
+      <w:lvlText w:val="%2."/>
+      <w:lvlJc w:val="left"/>
+      <w:pPr>
+        <w:ind w:left="1789" w:hanging="360"/>
+      </w:pPr>
+    </w:lvl>
+    <w:lvl w:ilvl="2" w:tplc="0419001B" w:tentative="1">
+      <w:start w:val="1"/>
+      <w:numFmt w:val="lowerRoman"/>
+      <w:lvlText w:val="%3."/>
+      <w:lvlJc w:val="right"/>
+      <w:pPr>
+        <w:ind w:left="2509" w:hanging="180"/>
+      </w:pPr>
+    </w:lvl>
+    <w:lvl w:ilvl="3" w:tplc="0419000F" w:tentative="1">
+      <w:start w:val="1"/>
+      <w:numFmt w:val="decimal"/>
+      <w:lvlText w:val="%4."/>
+      <w:lvlJc w:val="left"/>
+      <w:pPr>
+        <w:ind w:left="3229" w:hanging="360"/>
+      </w:pPr>
+    </w:lvl>
+    <w:lvl w:ilvl="4" w:tplc="04190019" w:tentative="1">
+      <w:start w:val="1"/>
+      <w:numFmt w:val="lowerLetter"/>
+      <w:lvlText w:val="%5."/>
+      <w:lvlJc w:val="left"/>
+      <w:pPr>
+        <w:ind w:left="3949" w:hanging="360"/>
+      </w:pPr>
+    </w:lvl>
+    <w:lvl w:ilvl="5" w:tplc="0419001B" w:tentative="1">
+      <w:start w:val="1"/>
+      <w:numFmt w:val="lowerRoman"/>
+      <w:lvlText w:val="%6."/>
+      <w:lvlJc w:val="right"/>
+      <w:pPr>
+        <w:ind w:left="4669" w:hanging="180"/>
+      </w:pPr>
+    </w:lvl>
+    <w:lvl w:ilvl="6" w:tplc="0419000F" w:tentative="1">
+      <w:start w:val="1"/>
+      <w:numFmt w:val="decimal"/>
+      <w:lvlText w:val="%7."/>
+      <w:lvlJc w:val="left"/>
+      <w:pPr>
+        <w:ind w:left="5389" w:hanging="360"/>
+      </w:pPr>
+    </w:lvl>
+    <w:lvl w:ilvl="7" w:tplc="04190019" w:tentative="1">
+      <w:start w:val="1"/>
+      <w:numFmt w:val="lowerLetter"/>
+      <w:lvlText w:val="%8."/>
+      <w:lvlJc w:val="left"/>
+      <w:pPr>
+        <w:ind w:left="6109" w:hanging="360"/>
+      </w:pPr>
+    </w:lvl>
+    <w:lvl w:ilvl="8" w:tplc="0419001B" w:tentative="1">
+      <w:start w:val="1"/>
+      <w:numFmt w:val="lowerRoman"/>
+      <w:lvlText w:val="%9."/>
+      <w:lvlJc w:val="right"/>
+      <w:pPr>
+        <w:ind w:left="6829" w:hanging="180"/>
+      </w:pPr>
+    </w:lvl>
+  </w:abstractNum>
+  <w:abstractNum w:abstractNumId="12" w15:restartNumberingAfterBreak="0">
+    <w:nsid w:val="78FD5550"/>
     <w:multiLevelType w:val="hybridMultilevel"/>
     <w:tmpl w:val="404864F6"/>
     <w:lvl w:ilvl="0" w:tplc="4D9481C8">
@@ -4046,7 +5193,7 @@
     <w:abstractNumId w:val="2"/>
   </w:num>
   <w:num w:numId="7">
-    <w:abstractNumId w:val="10"/>
+    <w:abstractNumId w:val="11"/>
   </w:num>
   <w:num w:numId="8">
     <w:abstractNumId w:val="5"/>
@@ -4059,6 +5206,42 @@
   </w:num>
   <w:num w:numId="11">
     <w:abstractNumId w:val="1"/>
+  </w:num>
+  <w:num w:numId="12">
+    <w:abstractNumId w:val="12"/>
+  </w:num>
+  <w:num w:numId="13">
+    <w:abstractNumId w:val="10"/>
+  </w:num>
+  <w:num w:numId="14">
+    <w:abstractNumId w:val="12"/>
+    <w:lvlOverride w:ilvl="0">
+      <w:startOverride w:val="1"/>
+    </w:lvlOverride>
+    <w:lvlOverride w:ilvl="1">
+      <w:startOverride w:val="1"/>
+    </w:lvlOverride>
+    <w:lvlOverride w:ilvl="2">
+      <w:startOverride w:val="1"/>
+    </w:lvlOverride>
+    <w:lvlOverride w:ilvl="3">
+      <w:startOverride w:val="1"/>
+    </w:lvlOverride>
+    <w:lvlOverride w:ilvl="4">
+      <w:startOverride w:val="1"/>
+    </w:lvlOverride>
+    <w:lvlOverride w:ilvl="5">
+      <w:startOverride w:val="1"/>
+    </w:lvlOverride>
+    <w:lvlOverride w:ilvl="6">
+      <w:startOverride w:val="1"/>
+    </w:lvlOverride>
+    <w:lvlOverride w:ilvl="7">
+      <w:startOverride w:val="1"/>
+    </w:lvlOverride>
+    <w:lvlOverride w:ilvl="8">
+      <w:startOverride w:val="1"/>
+    </w:lvlOverride>
   </w:num>
 </w:numbering>
 </file>
@@ -4793,6 +5976,23 @@
       <w:sz w:val="18"/>
     </w:rPr>
   </w:style>
+  <w:style w:type="paragraph" w:styleId="ab">
+    <w:name w:val="Normal (Web)"/>
+    <w:basedOn w:val="a"/>
+    <w:uiPriority w:val="99"/>
+    <w:semiHidden/>
+    <w:unhideWhenUsed/>
+    <w:rsid w:val="00265D9C"/>
+    <w:pPr>
+      <w:spacing w:before="100" w:beforeAutospacing="1" w:after="100" w:afterAutospacing="1" w:line="240" w:lineRule="auto"/>
+    </w:pPr>
+    <w:rPr>
+      <w:rFonts w:ascii="Times New Roman" w:eastAsia="Times New Roman" w:hAnsi="Times New Roman" w:cs="Times New Roman"/>
+      <w:sz w:val="24"/>
+      <w:szCs w:val="24"/>
+      <w:lang w:eastAsia="ru-RU"/>
+    </w:rPr>
+  </w:style>
 </w:styles>
 </file>
 

</xml_diff>